<commit_message>
Checkin on 5 june. CI
</commit_message>
<xml_diff>
--- a/Project-Description.docx
+++ b/Project-Description.docx
@@ -3,56 +3,77 @@
 <w:document xmlns:wpc="http://schemas.microsoft.com/office/word/2010/wordprocessingCanvas" xmlns:cx="http://schemas.microsoft.com/office/drawing/2014/chartex" xmlns:cx1="http://schemas.microsoft.com/office/drawing/2015/9/8/chartex" xmlns:mc="http://schemas.openxmlformats.org/markup-compatibility/2006" xmlns:o="urn:schemas-microsoft-com:office:office" xmlns:r="http://schemas.openxmlformats.org/officeDocument/2006/relationships" xmlns:m="http://schemas.openxmlformats.org/officeDocument/2006/math" xmlns:v="urn:schemas-microsoft-com:vml" xmlns:wp14="http://schemas.microsoft.com/office/word/2010/wordprocessingDrawing" xmlns:wp="http://schemas.openxmlformats.org/drawingml/2006/wordprocessingDrawing" xmlns:w10="urn:schemas-microsoft-com:office:word" xmlns:w="http://schemas.openxmlformats.org/wordprocessingml/2006/main" xmlns:w14="http://schemas.microsoft.com/office/word/2010/wordml" xmlns:w15="http://schemas.microsoft.com/office/word/2012/wordml" xmlns:w16se="http://schemas.microsoft.com/office/word/2015/wordml/symex" xmlns:wpg="http://schemas.microsoft.com/office/word/2010/wordprocessingGroup" xmlns:wpi="http://schemas.microsoft.com/office/word/2010/wordprocessingInk" xmlns:wne="http://schemas.microsoft.com/office/word/2006/wordml" xmlns:wps="http://schemas.microsoft.com/office/word/2010/wordprocessingShape" mc:Ignorable="w14 w15 w16se wp14">
   <w:body>
     <w:p>
-      <w:r>
+      <w:pPr>
+        <w:jc w:val="center"/>
+        <w:rPr>
+          <w:b/>
+          <w:sz w:val="56"/>
+          <w:szCs w:val="56"/>
+        </w:rPr>
+      </w:pPr>
+      <w:r>
+        <w:rPr>
+          <w:b/>
+          <w:sz w:val="56"/>
+          <w:szCs w:val="56"/>
+        </w:rPr>
         <w:t>Task Assignment System</w:t>
       </w:r>
     </w:p>
     <w:p/>
     <w:p>
       <w:r>
-        <w:t>Description:</w:t>
-      </w:r>
-    </w:p>
-    <w:p>
-      <w:r>
-        <w:t>1. Every project has some number of tasks and employees. These employees can only handle all tasks under a project</w:t>
-      </w:r>
-      <w:r>
-        <w:t>.</w:t>
-      </w:r>
-    </w:p>
-    <w:p>
-      <w:r>
-        <w:t xml:space="preserve">2. A task is assigned to only one employee at a time. Task can be forwarded to other employee </w:t>
-      </w:r>
-      <w:r>
-        <w:t>of that project.</w:t>
-      </w:r>
-    </w:p>
-    <w:p>
-      <w:r>
-        <w:t>3. An employee can comment on his task, attach file with task, forward the task to other employee of its project and also can download attachment of his task.</w:t>
-      </w:r>
-    </w:p>
-    <w:p>
-      <w:r>
-        <w:t xml:space="preserve">4. There are two types of employee, named Admin and User. Both of the type must </w:t>
-      </w:r>
-      <w:r>
-        <w:t>be an employee.</w:t>
-      </w:r>
-    </w:p>
-    <w:p>
-      <w:r>
-        <w:t>5. A user can only comment on his task, attach file with task, forward the task to other employee of its project and</w:t>
-      </w:r>
-      <w:r>
-        <w:t xml:space="preserve"> can download attachment of his task.</w:t>
-      </w:r>
-    </w:p>
-    <w:p>
-      <w:r>
-        <w:t>6. An Admin user has some extra privilege including all privilege of a user.</w:t>
+        <w:rPr>
+          <w:b/>
+        </w:rPr>
+        <w:t>Summary</w:t>
+      </w:r>
+      <w:r>
+        <w:t>:</w:t>
+      </w:r>
+    </w:p>
+    <w:p/>
+    <w:p>
+      <w:r>
+        <w:t>1. Every project has some number of tasks and employees. These employees can only handle all tasks under a project.</w:t>
+      </w:r>
+    </w:p>
+    <w:p>
+      <w:r>
+        <w:t xml:space="preserve">2. A task is assigned to only one employee at a time. </w:t>
+      </w:r>
+    </w:p>
+    <w:p>
+      <w:r>
+        <w:t>3</w:t>
+      </w:r>
+      <w:r>
+        <w:t>. There are two types of employee, named Admin and User. Both of the type m</w:t>
+      </w:r>
+      <w:bookmarkStart w:id="0" w:name="_GoBack"/>
+      <w:bookmarkEnd w:id="0"/>
+      <w:r>
+        <w:t>ust be an employee.</w:t>
+      </w:r>
+    </w:p>
+    <w:p>
+      <w:r>
+        <w:t>4</w:t>
+      </w:r>
+      <w:r>
+        <w:t>. A use</w:t>
+      </w:r>
+      <w:r>
+        <w:t>r can only comment on his task.</w:t>
+      </w:r>
+    </w:p>
+    <w:p/>
+    <w:p>
+      <w:r>
+        <w:t>5</w:t>
+      </w:r>
+      <w:r>
+        <w:t>. An Admin user has some extra privilege including all privilege of a user.</w:t>
       </w:r>
     </w:p>
     <w:p>
@@ -63,15 +84,7 @@
         </w:numPr>
       </w:pPr>
       <w:r>
-        <w:t>Admi</w:t>
-      </w:r>
-      <w:r>
-        <w:t>n can create pr</w:t>
-      </w:r>
-      <w:bookmarkStart w:id="0" w:name="_GoBack"/>
-      <w:bookmarkEnd w:id="0"/>
-      <w:r>
-        <w:t xml:space="preserve">oject, edit project information, add / remove employee to a project and can close a project. </w:t>
+        <w:t xml:space="preserve">Admin can create project, edit project information, add / remove employee to a project and can close a project. </w:t>
       </w:r>
     </w:p>
     <w:p>
@@ -115,38 +128,42 @@
         </w:numPr>
       </w:pPr>
       <w:r>
-        <w:t>Admin c</w:t>
-      </w:r>
-      <w:r>
-        <w:t>an view project, task , task history</w:t>
+        <w:t>Admin can view project, task , task history</w:t>
       </w:r>
     </w:p>
     <w:p/>
     <w:p/>
     <w:p>
       <w:r>
-        <w:t>7. While creating a project Admin will be a member of the project by default.</w:t>
-      </w:r>
-    </w:p>
-    <w:p>
-      <w:r>
-        <w:t>8. A project can only be closed if its entire tasks are close.</w:t>
-      </w:r>
-    </w:p>
-    <w:p>
-      <w:r>
-        <w:t>9. All types of user must log in by user ID and password. According to their</w:t>
-      </w:r>
-      <w:r>
-        <w:t xml:space="preserve"> </w:t>
-      </w:r>
-      <w:proofErr w:type="gramStart"/>
-      <w:r>
-        <w:t>type</w:t>
-      </w:r>
-      <w:proofErr w:type="gramEnd"/>
-      <w:r>
-        <w:t xml:space="preserve"> there will be different privilege, as discus earlier.</w:t>
+        <w:t>6</w:t>
+      </w:r>
+      <w:r>
+        <w:t>. While creating a project Admin will be a member of the project by default.</w:t>
+      </w:r>
+    </w:p>
+    <w:p>
+      <w:r>
+        <w:t>7</w:t>
+      </w:r>
+      <w:r>
+        <w:t>. A project can only be closed if its entire tasks are close.</w:t>
+      </w:r>
+    </w:p>
+    <w:p>
+      <w:r>
+        <w:t>8</w:t>
+      </w:r>
+      <w:r>
+        <w:t xml:space="preserve">. All types of user must log in by user ID and password. According to their </w:t>
+      </w:r>
+      <w:r>
+        <w:t>type,</w:t>
+      </w:r>
+      <w:r>
+        <w:t xml:space="preserve"> there will be different privilege</w:t>
+      </w:r>
+      <w:r>
+        <w:t>.</w:t>
       </w:r>
     </w:p>
     <w:sectPr>

</xml_diff>